<commit_message>
Ajouté une description aux images du guide d'utilisation searchFile.docx.
</commit_message>
<xml_diff>
--- a/searchFile.docx
+++ b/searchFile.docx
@@ -1,24 +1,30 @@
 
 <file path=word/document.xml><?xml version="1.0" encoding="utf-8"?>
-<w:document xmlns:ve="http://schemas.openxmlformats.org/markup-compatibility/2006" xmlns:o="urn:schemas-microsoft-com:office:office" xmlns:r="http://schemas.openxmlformats.org/officeDocument/2006/relationships" xmlns:m="http://schemas.openxmlformats.org/officeDocument/2006/math" xmlns:v="urn:schemas-microsoft-com:vml" xmlns:wp="http://schemas.openxmlformats.org/drawingml/2006/wordprocessingDrawing" xmlns:w10="urn:schemas-microsoft-com:office:word" xmlns:w="http://schemas.openxmlformats.org/wordprocessingml/2006/main" xmlns:wne="http://schemas.microsoft.com/office/word/2006/wordml">
+<w:document xmlns:wpc="http://schemas.microsoft.com/office/word/2010/wordprocessingCanvas" xmlns:cx="http://schemas.microsoft.com/office/drawing/2014/chartex" xmlns:cx1="http://schemas.microsoft.com/office/drawing/2015/9/8/chartex" xmlns:cx2="http://schemas.microsoft.com/office/drawing/2015/10/21/chartex" xmlns:cx3="http://schemas.microsoft.com/office/drawing/2016/5/9/chartex" xmlns:cx4="http://schemas.microsoft.com/office/drawing/2016/5/10/chartex" xmlns:cx5="http://schemas.microsoft.com/office/drawing/2016/5/11/chartex" xmlns:cx6="http://schemas.microsoft.com/office/drawing/2016/5/12/chartex" xmlns:cx7="http://schemas.microsoft.com/office/drawing/2016/5/13/chartex" xmlns:cx8="http://schemas.microsoft.com/office/drawing/2016/5/14/chartex" xmlns:mc="http://schemas.openxmlformats.org/markup-compatibility/2006" xmlns:aink="http://schemas.microsoft.com/office/drawing/2016/ink" xmlns:am3d="http://schemas.microsoft.com/office/drawing/2017/model3d" xmlns:o="urn:schemas-microsoft-com:office:office" xmlns:r="http://schemas.openxmlformats.org/officeDocument/2006/relationships" xmlns:m="http://schemas.openxmlformats.org/officeDocument/2006/math" xmlns:v="urn:schemas-microsoft-com:vml" xmlns:wp14="http://schemas.microsoft.com/office/word/2010/wordprocessingDrawing" xmlns:wp="http://schemas.openxmlformats.org/drawingml/2006/wordprocessingDrawing" xmlns:w10="urn:schemas-microsoft-com:office:word" xmlns:w="http://schemas.openxmlformats.org/wordprocessingml/2006/main" xmlns:w14="http://schemas.microsoft.com/office/word/2010/wordml" xmlns:w15="http://schemas.microsoft.com/office/word/2012/wordml" xmlns:w16se="http://schemas.microsoft.com/office/word/2015/wordml/symex" xmlns:wpg="http://schemas.microsoft.com/office/word/2010/wordprocessingGroup" xmlns:wpi="http://schemas.microsoft.com/office/word/2010/wordprocessingInk" xmlns:wne="http://schemas.microsoft.com/office/word/2006/wordml" xmlns:wps="http://schemas.microsoft.com/office/word/2010/wordprocessingShape" mc:Ignorable="w14 w15 w16se wp14">
   <w:body>
     <w:p>
       <w:pPr>
-        <w:pStyle w:val="Titre1"/>
+        <w:pStyle w:val="Titre"/>
+        <w:jc w:val="center"/>
       </w:pPr>
       <w:r>
         <w:t>ENDEVOR</w:t>
-      </w:r>
-      <w:r>
-        <w:t xml:space="preserve"> </w:t>
       </w:r>
     </w:p>
     <w:p>
+      <w:pPr>
+        <w:pStyle w:val="Sous-titre"/>
+        <w:jc w:val="center"/>
+      </w:pPr>
       <w:r>
         <w:t>(Outil de gestion de graduation des projets)</w:t>
       </w:r>
     </w:p>
     <w:p>
+      <w:pPr>
+        <w:pStyle w:val="Sous-titre"/>
+        <w:jc w:val="center"/>
+      </w:pPr>
       <w:r>
         <w:t>(</w:t>
       </w:r>
@@ -38,8 +44,17 @@
     <w:p/>
     <w:p/>
     <w:p>
-      <w:r>
-        <w:t>Restreindre la recherche &lt;CSR&gt;</w:t>
+      <w:pPr>
+        <w:pStyle w:val="Titre1"/>
+      </w:pPr>
+      <w:r>
+        <w:t>Restreindre la recherche</w:t>
+      </w:r>
+      <w:r>
+        <w:t xml:space="preserve"> à</w:t>
+      </w:r>
+      <w:r>
+        <w:t xml:space="preserve"> &lt;CSR&gt;</w:t>
       </w:r>
     </w:p>
     <w:p>
@@ -50,8 +65,8 @@
         </w:rPr>
         <w:drawing>
           <wp:inline distT="0" distB="0" distL="0" distR="0">
-            <wp:extent cx="4752622" cy="2673350"/>
-            <wp:effectExtent l="19050" t="0" r="0" b="0"/>
+            <wp:extent cx="4629150" cy="2603897"/>
+            <wp:effectExtent l="0" t="0" r="0" b="0"/>
             <wp:docPr id="7" name="Image 7"/>
             <wp:cNvGraphicFramePr>
               <a:graphicFrameLocks xmlns:a="http://schemas.openxmlformats.org/drawingml/2006/main" noChangeAspect="1"/>
@@ -75,7 +90,7 @@
                   <pic:spPr bwMode="auto">
                     <a:xfrm>
                       <a:off x="0" y="0"/>
-                      <a:ext cx="4752622" cy="2673350"/>
+                      <a:ext cx="4637078" cy="2608357"/>
                     </a:xfrm>
                     <a:prstGeom prst="rect">
                       <a:avLst/>
@@ -96,6 +111,26 @@
       </w:r>
     </w:p>
     <w:p/>
+    <w:p>
+      <w:pPr>
+        <w:pStyle w:val="Titre1"/>
+      </w:pPr>
+      <w:r>
+        <w:t xml:space="preserve">Restreindre la recherche </w:t>
+      </w:r>
+      <w:r>
+        <w:t xml:space="preserve">à la </w:t>
+      </w:r>
+      <w:r>
+        <w:t>&lt;</w:t>
+      </w:r>
+      <w:r>
+        <w:t>PRO</w:t>
+      </w:r>
+      <w:r>
+        <w:t>&gt;</w:t>
+      </w:r>
+    </w:p>
     <w:p>
       <w:r>
         <w:rPr>
@@ -152,15 +187,42 @@
     <w:p/>
     <w:p>
       <w:r>
+        <w:br w:type="page"/>
+      </w:r>
+    </w:p>
+    <w:p>
+      <w:pPr>
+        <w:pStyle w:val="Titre1"/>
+      </w:pPr>
+      <w:r>
+        <w:lastRenderedPageBreak/>
+        <w:t>Restreindre la recherche</w:t>
+      </w:r>
+      <w:r>
+        <w:t xml:space="preserve"> à la slot</w:t>
+      </w:r>
+      <w:r>
+        <w:t xml:space="preserve"> &lt;</w:t>
+      </w:r>
+      <w:r>
+        <w:t>S12</w:t>
+      </w:r>
+      <w:bookmarkStart w:id="0" w:name="_GoBack"/>
+      <w:bookmarkEnd w:id="0"/>
+      <w:r>
+        <w:t>&gt;</w:t>
+      </w:r>
+    </w:p>
+    <w:p>
+      <w:r>
         <w:rPr>
           <w:noProof/>
           <w:lang w:eastAsia="fr-CA"/>
         </w:rPr>
-        <w:lastRenderedPageBreak/>
         <w:drawing>
           <wp:inline distT="0" distB="0" distL="0" distR="0">
-            <wp:extent cx="5486400" cy="3086100"/>
-            <wp:effectExtent l="19050" t="0" r="0" b="0"/>
+            <wp:extent cx="4762500" cy="2678906"/>
+            <wp:effectExtent l="0" t="0" r="0" b="0"/>
             <wp:docPr id="13" name="Image 13"/>
             <wp:cNvGraphicFramePr>
               <a:graphicFrameLocks xmlns:a="http://schemas.openxmlformats.org/drawingml/2006/main" noChangeAspect="1"/>
@@ -184,7 +246,7 @@
                   <pic:spPr bwMode="auto">
                     <a:xfrm>
                       <a:off x="0" y="0"/>
-                      <a:ext cx="5486400" cy="3086100"/>
+                      <a:ext cx="4770203" cy="2683239"/>
                     </a:xfrm>
                     <a:prstGeom prst="rect">
                       <a:avLst/>
@@ -206,7 +268,7 @@
     </w:p>
     <w:sectPr>
       <w:pgSz w:w="12240" w:h="15840"/>
-      <w:pgMar w:top="1440" w:right="1800" w:bottom="1440" w:left="1800" w:header="708" w:footer="708" w:gutter="0"/>
+      <w:pgMar w:top="426" w:right="1800" w:bottom="1440" w:left="1800" w:header="708" w:footer="708" w:gutter="0"/>
       <w:cols w:space="708"/>
       <w:docGrid w:linePitch="360"/>
     </w:sectPr>
@@ -215,7 +277,7 @@
 </file>
 
 <file path=word/styles.xml><?xml version="1.0" encoding="utf-8"?>
-<w:styles xmlns:r="http://schemas.openxmlformats.org/officeDocument/2006/relationships" xmlns:w="http://schemas.openxmlformats.org/wordprocessingml/2006/main">
+<w:styles xmlns:mc="http://schemas.openxmlformats.org/markup-compatibility/2006" xmlns:r="http://schemas.openxmlformats.org/officeDocument/2006/relationships" xmlns:w="http://schemas.openxmlformats.org/wordprocessingml/2006/main" xmlns:w14="http://schemas.microsoft.com/office/word/2010/wordml" xmlns:w15="http://schemas.microsoft.com/office/word/2012/wordml" xmlns:w16se="http://schemas.microsoft.com/office/word/2015/wordml/symex" mc:Ignorable="w14 w15 w16se">
   <w:docDefaults>
     <w:rPrDefault>
       <w:rPr>
@@ -227,144 +289,382 @@
     </w:rPrDefault>
     <w:pPrDefault/>
   </w:docDefaults>
-  <w:latentStyles w:defLockedState="0" w:defUIPriority="99" w:defSemiHidden="1" w:defUnhideWhenUsed="1" w:defQFormat="0" w:count="267">
-    <w:lsdException w:name="Normal" w:semiHidden="0" w:uiPriority="0" w:unhideWhenUsed="0" w:qFormat="1"/>
-    <w:lsdException w:name="heading 1" w:semiHidden="0" w:uiPriority="9" w:unhideWhenUsed="0" w:qFormat="1"/>
-    <w:lsdException w:name="heading 2" w:uiPriority="9" w:qFormat="1"/>
-    <w:lsdException w:name="heading 3" w:uiPriority="9" w:qFormat="1"/>
-    <w:lsdException w:name="heading 4" w:uiPriority="9" w:qFormat="1"/>
-    <w:lsdException w:name="heading 5" w:uiPriority="9" w:qFormat="1"/>
-    <w:lsdException w:name="heading 6" w:uiPriority="9" w:qFormat="1"/>
-    <w:lsdException w:name="heading 7" w:uiPriority="9" w:qFormat="1"/>
-    <w:lsdException w:name="heading 8" w:uiPriority="9" w:qFormat="1"/>
-    <w:lsdException w:name="heading 9" w:uiPriority="9" w:qFormat="1"/>
-    <w:lsdException w:name="toc 1" w:uiPriority="39"/>
-    <w:lsdException w:name="toc 2" w:uiPriority="39"/>
-    <w:lsdException w:name="toc 3" w:uiPriority="39"/>
-    <w:lsdException w:name="toc 4" w:uiPriority="39"/>
-    <w:lsdException w:name="toc 5" w:uiPriority="39"/>
-    <w:lsdException w:name="toc 6" w:uiPriority="39"/>
-    <w:lsdException w:name="toc 7" w:uiPriority="39"/>
-    <w:lsdException w:name="toc 8" w:uiPriority="39"/>
-    <w:lsdException w:name="toc 9" w:uiPriority="39"/>
-    <w:lsdException w:name="caption" w:uiPriority="35" w:qFormat="1"/>
-    <w:lsdException w:name="Title" w:semiHidden="0" w:uiPriority="10" w:unhideWhenUsed="0" w:qFormat="1"/>
-    <w:lsdException w:name="Default Paragraph Font" w:uiPriority="1"/>
-    <w:lsdException w:name="Subtitle" w:semiHidden="0" w:uiPriority="11" w:unhideWhenUsed="0" w:qFormat="1"/>
-    <w:lsdException w:name="Strong" w:semiHidden="0" w:uiPriority="22" w:unhideWhenUsed="0" w:qFormat="1"/>
-    <w:lsdException w:name="Emphasis" w:semiHidden="0" w:uiPriority="20" w:unhideWhenUsed="0" w:qFormat="1"/>
-    <w:lsdException w:name="Table Grid" w:semiHidden="0" w:uiPriority="59" w:unhideWhenUsed="0"/>
-    <w:lsdException w:name="Placeholder Text" w:unhideWhenUsed="0"/>
-    <w:lsdException w:name="No Spacing" w:semiHidden="0" w:uiPriority="1" w:unhideWhenUsed="0" w:qFormat="1"/>
-    <w:lsdException w:name="Light Shading" w:semiHidden="0" w:uiPriority="60" w:unhideWhenUsed="0"/>
-    <w:lsdException w:name="Light List" w:semiHidden="0" w:uiPriority="61" w:unhideWhenUsed="0"/>
-    <w:lsdException w:name="Light Grid" w:semiHidden="0" w:uiPriority="62" w:unhideWhenUsed="0"/>
-    <w:lsdException w:name="Medium Shading 1" w:semiHidden="0" w:uiPriority="63" w:unhideWhenUsed="0"/>
-    <w:lsdException w:name="Medium Shading 2" w:semiHidden="0" w:uiPriority="64" w:unhideWhenUsed="0"/>
-    <w:lsdException w:name="Medium List 1" w:semiHidden="0" w:uiPriority="65" w:unhideWhenUsed="0"/>
-    <w:lsdException w:name="Medium List 2" w:semiHidden="0" w:uiPriority="66" w:unhideWhenUsed="0"/>
-    <w:lsdException w:name="Medium Grid 1" w:semiHidden="0" w:uiPriority="67" w:unhideWhenUsed="0"/>
-    <w:lsdException w:name="Medium Grid 2" w:semiHidden="0" w:uiPriority="68" w:unhideWhenUsed="0"/>
-    <w:lsdException w:name="Medium Grid 3" w:semiHidden="0" w:uiPriority="69" w:unhideWhenUsed="0"/>
-    <w:lsdException w:name="Dark List" w:semiHidden="0" w:uiPriority="70" w:unhideWhenUsed="0"/>
-    <w:lsdException w:name="Colorful Shading" w:semiHidden="0" w:uiPriority="71" w:unhideWhenUsed="0"/>
-    <w:lsdException w:name="Colorful List" w:semiHidden="0" w:uiPriority="72" w:unhideWhenUsed="0"/>
-    <w:lsdException w:name="Colorful Grid" w:semiHidden="0" w:uiPriority="73" w:unhideWhenUsed="0"/>
-    <w:lsdException w:name="Light Shading Accent 1" w:semiHidden="0" w:uiPriority="60" w:unhideWhenUsed="0"/>
-    <w:lsdException w:name="Light List Accent 1" w:semiHidden="0" w:uiPriority="61" w:unhideWhenUsed="0"/>
-    <w:lsdException w:name="Light Grid Accent 1" w:semiHidden="0" w:uiPriority="62" w:unhideWhenUsed="0"/>
-    <w:lsdException w:name="Medium Shading 1 Accent 1" w:semiHidden="0" w:uiPriority="63" w:unhideWhenUsed="0"/>
-    <w:lsdException w:name="Medium Shading 2 Accent 1" w:semiHidden="0" w:uiPriority="64" w:unhideWhenUsed="0"/>
-    <w:lsdException w:name="Medium List 1 Accent 1" w:semiHidden="0" w:uiPriority="65" w:unhideWhenUsed="0"/>
-    <w:lsdException w:name="Revision" w:unhideWhenUsed="0"/>
-    <w:lsdException w:name="List Paragraph" w:semiHidden="0" w:uiPriority="34" w:unhideWhenUsed="0" w:qFormat="1"/>
-    <w:lsdException w:name="Quote" w:semiHidden="0" w:uiPriority="29" w:unhideWhenUsed="0" w:qFormat="1"/>
-    <w:lsdException w:name="Intense Quote" w:semiHidden="0" w:uiPriority="30" w:unhideWhenUsed="0" w:qFormat="1"/>
-    <w:lsdException w:name="Medium List 2 Accent 1" w:semiHidden="0" w:uiPriority="66" w:unhideWhenUsed="0"/>
-    <w:lsdException w:name="Medium Grid 1 Accent 1" w:semiHidden="0" w:uiPriority="67" w:unhideWhenUsed="0"/>
-    <w:lsdException w:name="Medium Grid 2 Accent 1" w:semiHidden="0" w:uiPriority="68" w:unhideWhenUsed="0"/>
-    <w:lsdException w:name="Medium Grid 3 Accent 1" w:semiHidden="0" w:uiPriority="69" w:unhideWhenUsed="0"/>
-    <w:lsdException w:name="Dark List Accent 1" w:semiHidden="0" w:uiPriority="70" w:unhideWhenUsed="0"/>
-    <w:lsdException w:name="Colorful Shading Accent 1" w:semiHidden="0" w:uiPriority="71" w:unhideWhenUsed="0"/>
-    <w:lsdException w:name="Colorful List Accent 1" w:semiHidden="0" w:uiPriority="72" w:unhideWhenUsed="0"/>
-    <w:lsdException w:name="Colorful Grid Accent 1" w:semiHidden="0" w:uiPriority="73" w:unhideWhenUsed="0"/>
-    <w:lsdException w:name="Light Shading Accent 2" w:semiHidden="0" w:uiPriority="60" w:unhideWhenUsed="0"/>
-    <w:lsdException w:name="Light List Accent 2" w:semiHidden="0" w:uiPriority="61" w:unhideWhenUsed="0"/>
-    <w:lsdException w:name="Light Grid Accent 2" w:semiHidden="0" w:uiPriority="62" w:unhideWhenUsed="0"/>
-    <w:lsdException w:name="Medium Shading 1 Accent 2" w:semiHidden="0" w:uiPriority="63" w:unhideWhenUsed="0"/>
-    <w:lsdException w:name="Medium Shading 2 Accent 2" w:semiHidden="0" w:uiPriority="64" w:unhideWhenUsed="0"/>
-    <w:lsdException w:name="Medium List 1 Accent 2" w:semiHidden="0" w:uiPriority="65" w:unhideWhenUsed="0"/>
-    <w:lsdException w:name="Medium List 2 Accent 2" w:semiHidden="0" w:uiPriority="66" w:unhideWhenUsed="0"/>
-    <w:lsdException w:name="Medium Grid 1 Accent 2" w:semiHidden="0" w:uiPriority="67" w:unhideWhenUsed="0"/>
-    <w:lsdException w:name="Medium Grid 2 Accent 2" w:semiHidden="0" w:uiPriority="68" w:unhideWhenUsed="0"/>
-    <w:lsdException w:name="Medium Grid 3 Accent 2" w:semiHidden="0" w:uiPriority="69" w:unhideWhenUsed="0"/>
-    <w:lsdException w:name="Dark List Accent 2" w:semiHidden="0" w:uiPriority="70" w:unhideWhenUsed="0"/>
-    <w:lsdException w:name="Colorful Shading Accent 2" w:semiHidden="0" w:uiPriority="71" w:unhideWhenUsed="0"/>
-    <w:lsdException w:name="Colorful List Accent 2" w:semiHidden="0" w:uiPriority="72" w:unhideWhenUsed="0"/>
-    <w:lsdException w:name="Colorful Grid Accent 2" w:semiHidden="0" w:uiPriority="73" w:unhideWhenUsed="0"/>
-    <w:lsdException w:name="Light Shading Accent 3" w:semiHidden="0" w:uiPriority="60" w:unhideWhenUsed="0"/>
-    <w:lsdException w:name="Light List Accent 3" w:semiHidden="0" w:uiPriority="61" w:unhideWhenUsed="0"/>
-    <w:lsdException w:name="Light Grid Accent 3" w:semiHidden="0" w:uiPriority="62" w:unhideWhenUsed="0"/>
-    <w:lsdException w:name="Medium Shading 1 Accent 3" w:semiHidden="0" w:uiPriority="63" w:unhideWhenUsed="0"/>
-    <w:lsdException w:name="Medium Shading 2 Accent 3" w:semiHidden="0" w:uiPriority="64" w:unhideWhenUsed="0"/>
-    <w:lsdException w:name="Medium List 1 Accent 3" w:semiHidden="0" w:uiPriority="65" w:unhideWhenUsed="0"/>
-    <w:lsdException w:name="Medium List 2 Accent 3" w:semiHidden="0" w:uiPriority="66" w:unhideWhenUsed="0"/>
-    <w:lsdException w:name="Medium Grid 1 Accent 3" w:semiHidden="0" w:uiPriority="67" w:unhideWhenUsed="0"/>
-    <w:lsdException w:name="Medium Grid 2 Accent 3" w:semiHidden="0" w:uiPriority="68" w:unhideWhenUsed="0"/>
-    <w:lsdException w:name="Medium Grid 3 Accent 3" w:semiHidden="0" w:uiPriority="69" w:unhideWhenUsed="0"/>
-    <w:lsdException w:name="Dark List Accent 3" w:semiHidden="0" w:uiPriority="70" w:unhideWhenUsed="0"/>
-    <w:lsdException w:name="Colorful Shading Accent 3" w:semiHidden="0" w:uiPriority="71" w:unhideWhenUsed="0"/>
-    <w:lsdException w:name="Colorful List Accent 3" w:semiHidden="0" w:uiPriority="72" w:unhideWhenUsed="0"/>
-    <w:lsdException w:name="Colorful Grid Accent 3" w:semiHidden="0" w:uiPriority="73" w:unhideWhenUsed="0"/>
-    <w:lsdException w:name="Light Shading Accent 4" w:semiHidden="0" w:uiPriority="60" w:unhideWhenUsed="0"/>
-    <w:lsdException w:name="Light List Accent 4" w:semiHidden="0" w:uiPriority="61" w:unhideWhenUsed="0"/>
-    <w:lsdException w:name="Light Grid Accent 4" w:semiHidden="0" w:uiPriority="62" w:unhideWhenUsed="0"/>
-    <w:lsdException w:name="Medium Shading 1 Accent 4" w:semiHidden="0" w:uiPriority="63" w:unhideWhenUsed="0"/>
-    <w:lsdException w:name="Medium Shading 2 Accent 4" w:semiHidden="0" w:uiPriority="64" w:unhideWhenUsed="0"/>
-    <w:lsdException w:name="Medium List 1 Accent 4" w:semiHidden="0" w:uiPriority="65" w:unhideWhenUsed="0"/>
-    <w:lsdException w:name="Medium List 2 Accent 4" w:semiHidden="0" w:uiPriority="66" w:unhideWhenUsed="0"/>
-    <w:lsdException w:name="Medium Grid 1 Accent 4" w:semiHidden="0" w:uiPriority="67" w:unhideWhenUsed="0"/>
-    <w:lsdException w:name="Medium Grid 2 Accent 4" w:semiHidden="0" w:uiPriority="68" w:unhideWhenUsed="0"/>
-    <w:lsdException w:name="Medium Grid 3 Accent 4" w:semiHidden="0" w:uiPriority="69" w:unhideWhenUsed="0"/>
-    <w:lsdException w:name="Dark List Accent 4" w:semiHidden="0" w:uiPriority="70" w:unhideWhenUsed="0"/>
-    <w:lsdException w:name="Colorful Shading Accent 4" w:semiHidden="0" w:uiPriority="71" w:unhideWhenUsed="0"/>
-    <w:lsdException w:name="Colorful List Accent 4" w:semiHidden="0" w:uiPriority="72" w:unhideWhenUsed="0"/>
-    <w:lsdException w:name="Colorful Grid Accent 4" w:semiHidden="0" w:uiPriority="73" w:unhideWhenUsed="0"/>
-    <w:lsdException w:name="Light Shading Accent 5" w:semiHidden="0" w:uiPriority="60" w:unhideWhenUsed="0"/>
-    <w:lsdException w:name="Light List Accent 5" w:semiHidden="0" w:uiPriority="61" w:unhideWhenUsed="0"/>
-    <w:lsdException w:name="Light Grid Accent 5" w:semiHidden="0" w:uiPriority="62" w:unhideWhenUsed="0"/>
-    <w:lsdException w:name="Medium Shading 1 Accent 5" w:semiHidden="0" w:uiPriority="63" w:unhideWhenUsed="0"/>
-    <w:lsdException w:name="Medium Shading 2 Accent 5" w:semiHidden="0" w:uiPriority="64" w:unhideWhenUsed="0"/>
-    <w:lsdException w:name="Medium List 1 Accent 5" w:semiHidden="0" w:uiPriority="65" w:unhideWhenUsed="0"/>
-    <w:lsdException w:name="Medium List 2 Accent 5" w:semiHidden="0" w:uiPriority="66" w:unhideWhenUsed="0"/>
-    <w:lsdException w:name="Medium Grid 1 Accent 5" w:semiHidden="0" w:uiPriority="67" w:unhideWhenUsed="0"/>
-    <w:lsdException w:name="Medium Grid 2 Accent 5" w:semiHidden="0" w:uiPriority="68" w:unhideWhenUsed="0"/>
-    <w:lsdException w:name="Medium Grid 3 Accent 5" w:semiHidden="0" w:uiPriority="69" w:unhideWhenUsed="0"/>
-    <w:lsdException w:name="Dark List Accent 5" w:semiHidden="0" w:uiPriority="70" w:unhideWhenUsed="0"/>
-    <w:lsdException w:name="Colorful Shading Accent 5" w:semiHidden="0" w:uiPriority="71" w:unhideWhenUsed="0"/>
-    <w:lsdException w:name="Colorful List Accent 5" w:semiHidden="0" w:uiPriority="72" w:unhideWhenUsed="0"/>
-    <w:lsdException w:name="Colorful Grid Accent 5" w:semiHidden="0" w:uiPriority="73" w:unhideWhenUsed="0"/>
-    <w:lsdException w:name="Light Shading Accent 6" w:semiHidden="0" w:uiPriority="60" w:unhideWhenUsed="0"/>
-    <w:lsdException w:name="Light List Accent 6" w:semiHidden="0" w:uiPriority="61" w:unhideWhenUsed="0"/>
-    <w:lsdException w:name="Light Grid Accent 6" w:semiHidden="0" w:uiPriority="62" w:unhideWhenUsed="0"/>
-    <w:lsdException w:name="Medium Shading 1 Accent 6" w:semiHidden="0" w:uiPriority="63" w:unhideWhenUsed="0"/>
-    <w:lsdException w:name="Medium Shading 2 Accent 6" w:semiHidden="0" w:uiPriority="64" w:unhideWhenUsed="0"/>
-    <w:lsdException w:name="Medium List 1 Accent 6" w:semiHidden="0" w:uiPriority="65" w:unhideWhenUsed="0"/>
-    <w:lsdException w:name="Medium List 2 Accent 6" w:semiHidden="0" w:uiPriority="66" w:unhideWhenUsed="0"/>
-    <w:lsdException w:name="Medium Grid 1 Accent 6" w:semiHidden="0" w:uiPriority="67" w:unhideWhenUsed="0"/>
-    <w:lsdException w:name="Medium Grid 2 Accent 6" w:semiHidden="0" w:uiPriority="68" w:unhideWhenUsed="0"/>
-    <w:lsdException w:name="Medium Grid 3 Accent 6" w:semiHidden="0" w:uiPriority="69" w:unhideWhenUsed="0"/>
-    <w:lsdException w:name="Dark List Accent 6" w:semiHidden="0" w:uiPriority="70" w:unhideWhenUsed="0"/>
-    <w:lsdException w:name="Colorful Shading Accent 6" w:semiHidden="0" w:uiPriority="71" w:unhideWhenUsed="0"/>
-    <w:lsdException w:name="Colorful List Accent 6" w:semiHidden="0" w:uiPriority="72" w:unhideWhenUsed="0"/>
-    <w:lsdException w:name="Colorful Grid Accent 6" w:semiHidden="0" w:uiPriority="73" w:unhideWhenUsed="0"/>
-    <w:lsdException w:name="Subtle Emphasis" w:semiHidden="0" w:uiPriority="19" w:unhideWhenUsed="0" w:qFormat="1"/>
-    <w:lsdException w:name="Intense Emphasis" w:semiHidden="0" w:uiPriority="21" w:unhideWhenUsed="0" w:qFormat="1"/>
-    <w:lsdException w:name="Subtle Reference" w:semiHidden="0" w:uiPriority="31" w:unhideWhenUsed="0" w:qFormat="1"/>
-    <w:lsdException w:name="Intense Reference" w:semiHidden="0" w:uiPriority="32" w:unhideWhenUsed="0" w:qFormat="1"/>
-    <w:lsdException w:name="Book Title" w:semiHidden="0" w:uiPriority="33" w:unhideWhenUsed="0" w:qFormat="1"/>
-    <w:lsdException w:name="Bibliography" w:uiPriority="37"/>
-    <w:lsdException w:name="TOC Heading" w:uiPriority="39" w:qFormat="1"/>
+  <w:latentStyles w:defLockedState="0" w:defUIPriority="99" w:defSemiHidden="0" w:defUnhideWhenUsed="0" w:defQFormat="0" w:count="375">
+    <w:lsdException w:name="Normal" w:uiPriority="0" w:qFormat="1"/>
+    <w:lsdException w:name="heading 1" w:uiPriority="9" w:qFormat="1"/>
+    <w:lsdException w:name="heading 2" w:semiHidden="1" w:uiPriority="9" w:unhideWhenUsed="1" w:qFormat="1"/>
+    <w:lsdException w:name="heading 3" w:semiHidden="1" w:uiPriority="9" w:unhideWhenUsed="1" w:qFormat="1"/>
+    <w:lsdException w:name="heading 4" w:semiHidden="1" w:uiPriority="9" w:unhideWhenUsed="1" w:qFormat="1"/>
+    <w:lsdException w:name="heading 5" w:semiHidden="1" w:uiPriority="9" w:unhideWhenUsed="1" w:qFormat="1"/>
+    <w:lsdException w:name="heading 6" w:semiHidden="1" w:uiPriority="9" w:unhideWhenUsed="1" w:qFormat="1"/>
+    <w:lsdException w:name="heading 7" w:semiHidden="1" w:uiPriority="9" w:unhideWhenUsed="1" w:qFormat="1"/>
+    <w:lsdException w:name="heading 8" w:semiHidden="1" w:uiPriority="9" w:unhideWhenUsed="1" w:qFormat="1"/>
+    <w:lsdException w:name="heading 9" w:semiHidden="1" w:uiPriority="9" w:unhideWhenUsed="1" w:qFormat="1"/>
+    <w:lsdException w:name="index 1" w:semiHidden="1" w:unhideWhenUsed="1"/>
+    <w:lsdException w:name="index 2" w:semiHidden="1" w:unhideWhenUsed="1"/>
+    <w:lsdException w:name="index 3" w:semiHidden="1" w:unhideWhenUsed="1"/>
+    <w:lsdException w:name="index 4" w:semiHidden="1" w:unhideWhenUsed="1"/>
+    <w:lsdException w:name="index 5" w:semiHidden="1" w:unhideWhenUsed="1"/>
+    <w:lsdException w:name="index 6" w:semiHidden="1" w:unhideWhenUsed="1"/>
+    <w:lsdException w:name="index 7" w:semiHidden="1" w:unhideWhenUsed="1"/>
+    <w:lsdException w:name="index 8" w:semiHidden="1" w:unhideWhenUsed="1"/>
+    <w:lsdException w:name="index 9" w:semiHidden="1" w:unhideWhenUsed="1"/>
+    <w:lsdException w:name="toc 1" w:semiHidden="1" w:uiPriority="39" w:unhideWhenUsed="1"/>
+    <w:lsdException w:name="toc 2" w:semiHidden="1" w:uiPriority="39" w:unhideWhenUsed="1"/>
+    <w:lsdException w:name="toc 3" w:semiHidden="1" w:uiPriority="39" w:unhideWhenUsed="1"/>
+    <w:lsdException w:name="toc 4" w:semiHidden="1" w:uiPriority="39" w:unhideWhenUsed="1"/>
+    <w:lsdException w:name="toc 5" w:semiHidden="1" w:uiPriority="39" w:unhideWhenUsed="1"/>
+    <w:lsdException w:name="toc 6" w:semiHidden="1" w:uiPriority="39" w:unhideWhenUsed="1"/>
+    <w:lsdException w:name="toc 7" w:semiHidden="1" w:uiPriority="39" w:unhideWhenUsed="1"/>
+    <w:lsdException w:name="toc 8" w:semiHidden="1" w:uiPriority="39" w:unhideWhenUsed="1"/>
+    <w:lsdException w:name="toc 9" w:semiHidden="1" w:uiPriority="39" w:unhideWhenUsed="1"/>
+    <w:lsdException w:name="Normal Indent" w:semiHidden="1" w:unhideWhenUsed="1"/>
+    <w:lsdException w:name="footnote text" w:semiHidden="1" w:unhideWhenUsed="1"/>
+    <w:lsdException w:name="annotation text" w:semiHidden="1" w:unhideWhenUsed="1"/>
+    <w:lsdException w:name="header" w:semiHidden="1" w:unhideWhenUsed="1"/>
+    <w:lsdException w:name="footer" w:semiHidden="1" w:unhideWhenUsed="1"/>
+    <w:lsdException w:name="index heading" w:semiHidden="1" w:unhideWhenUsed="1"/>
+    <w:lsdException w:name="caption" w:semiHidden="1" w:uiPriority="35" w:unhideWhenUsed="1" w:qFormat="1"/>
+    <w:lsdException w:name="table of figures" w:semiHidden="1" w:unhideWhenUsed="1"/>
+    <w:lsdException w:name="envelope address" w:semiHidden="1" w:unhideWhenUsed="1"/>
+    <w:lsdException w:name="envelope return" w:semiHidden="1" w:unhideWhenUsed="1"/>
+    <w:lsdException w:name="footnote reference" w:semiHidden="1" w:unhideWhenUsed="1"/>
+    <w:lsdException w:name="annotation reference" w:semiHidden="1" w:unhideWhenUsed="1"/>
+    <w:lsdException w:name="line number" w:semiHidden="1" w:unhideWhenUsed="1"/>
+    <w:lsdException w:name="page number" w:semiHidden="1" w:unhideWhenUsed="1"/>
+    <w:lsdException w:name="endnote reference" w:semiHidden="1" w:unhideWhenUsed="1"/>
+    <w:lsdException w:name="endnote text" w:semiHidden="1" w:unhideWhenUsed="1"/>
+    <w:lsdException w:name="table of authorities" w:semiHidden="1" w:unhideWhenUsed="1"/>
+    <w:lsdException w:name="macro" w:semiHidden="1" w:unhideWhenUsed="1"/>
+    <w:lsdException w:name="toa heading" w:semiHidden="1" w:unhideWhenUsed="1"/>
+    <w:lsdException w:name="List" w:semiHidden="1" w:unhideWhenUsed="1"/>
+    <w:lsdException w:name="List Bullet" w:semiHidden="1" w:unhideWhenUsed="1"/>
+    <w:lsdException w:name="List Number" w:semiHidden="1" w:unhideWhenUsed="1"/>
+    <w:lsdException w:name="List 2" w:semiHidden="1" w:unhideWhenUsed="1"/>
+    <w:lsdException w:name="List 3" w:semiHidden="1" w:unhideWhenUsed="1"/>
+    <w:lsdException w:name="List 4" w:semiHidden="1" w:unhideWhenUsed="1"/>
+    <w:lsdException w:name="List 5" w:semiHidden="1" w:unhideWhenUsed="1"/>
+    <w:lsdException w:name="List Bullet 2" w:semiHidden="1" w:unhideWhenUsed="1"/>
+    <w:lsdException w:name="List Bullet 3" w:semiHidden="1" w:unhideWhenUsed="1"/>
+    <w:lsdException w:name="List Bullet 4" w:semiHidden="1" w:unhideWhenUsed="1"/>
+    <w:lsdException w:name="List Bullet 5" w:semiHidden="1" w:unhideWhenUsed="1"/>
+    <w:lsdException w:name="List Number 2" w:semiHidden="1" w:unhideWhenUsed="1"/>
+    <w:lsdException w:name="List Number 3" w:semiHidden="1" w:unhideWhenUsed="1"/>
+    <w:lsdException w:name="List Number 4" w:semiHidden="1" w:unhideWhenUsed="1"/>
+    <w:lsdException w:name="List Number 5" w:semiHidden="1" w:unhideWhenUsed="1"/>
+    <w:lsdException w:name="Title" w:uiPriority="10" w:qFormat="1"/>
+    <w:lsdException w:name="Closing" w:semiHidden="1" w:unhideWhenUsed="1"/>
+    <w:lsdException w:name="Signature" w:semiHidden="1" w:unhideWhenUsed="1"/>
+    <w:lsdException w:name="Default Paragraph Font" w:semiHidden="1" w:uiPriority="1" w:unhideWhenUsed="1"/>
+    <w:lsdException w:name="Body Text" w:semiHidden="1" w:unhideWhenUsed="1"/>
+    <w:lsdException w:name="Body Text Indent" w:semiHidden="1" w:unhideWhenUsed="1"/>
+    <w:lsdException w:name="List Continue" w:semiHidden="1" w:unhideWhenUsed="1"/>
+    <w:lsdException w:name="List Continue 2" w:semiHidden="1" w:unhideWhenUsed="1"/>
+    <w:lsdException w:name="List Continue 3" w:semiHidden="1" w:unhideWhenUsed="1"/>
+    <w:lsdException w:name="List Continue 4" w:semiHidden="1" w:unhideWhenUsed="1"/>
+    <w:lsdException w:name="List Continue 5" w:semiHidden="1" w:unhideWhenUsed="1"/>
+    <w:lsdException w:name="Message Header" w:semiHidden="1" w:unhideWhenUsed="1"/>
+    <w:lsdException w:name="Subtitle" w:uiPriority="11" w:qFormat="1"/>
+    <w:lsdException w:name="Salutation" w:semiHidden="1" w:unhideWhenUsed="1"/>
+    <w:lsdException w:name="Date" w:semiHidden="1" w:unhideWhenUsed="1"/>
+    <w:lsdException w:name="Body Text First Indent" w:semiHidden="1" w:unhideWhenUsed="1"/>
+    <w:lsdException w:name="Body Text First Indent 2" w:semiHidden="1" w:unhideWhenUsed="1"/>
+    <w:lsdException w:name="Note Heading" w:semiHidden="1" w:unhideWhenUsed="1"/>
+    <w:lsdException w:name="Body Text 2" w:semiHidden="1" w:unhideWhenUsed="1"/>
+    <w:lsdException w:name="Body Text 3" w:semiHidden="1" w:unhideWhenUsed="1"/>
+    <w:lsdException w:name="Body Text Indent 2" w:semiHidden="1" w:unhideWhenUsed="1"/>
+    <w:lsdException w:name="Body Text Indent 3" w:semiHidden="1" w:unhideWhenUsed="1"/>
+    <w:lsdException w:name="Block Text" w:semiHidden="1" w:unhideWhenUsed="1"/>
+    <w:lsdException w:name="Hyperlink" w:semiHidden="1" w:unhideWhenUsed="1"/>
+    <w:lsdException w:name="FollowedHyperlink" w:semiHidden="1" w:unhideWhenUsed="1"/>
+    <w:lsdException w:name="Strong" w:uiPriority="22" w:qFormat="1"/>
+    <w:lsdException w:name="Emphasis" w:uiPriority="20" w:qFormat="1"/>
+    <w:lsdException w:name="Document Map" w:semiHidden="1" w:unhideWhenUsed="1"/>
+    <w:lsdException w:name="Plain Text" w:semiHidden="1" w:unhideWhenUsed="1"/>
+    <w:lsdException w:name="E-mail Signature" w:semiHidden="1" w:unhideWhenUsed="1"/>
+    <w:lsdException w:name="HTML Top of Form" w:semiHidden="1" w:unhideWhenUsed="1"/>
+    <w:lsdException w:name="HTML Bottom of Form" w:semiHidden="1" w:unhideWhenUsed="1"/>
+    <w:lsdException w:name="Normal (Web)" w:semiHidden="1" w:unhideWhenUsed="1"/>
+    <w:lsdException w:name="HTML Acronym" w:semiHidden="1" w:unhideWhenUsed="1"/>
+    <w:lsdException w:name="HTML Address" w:semiHidden="1" w:unhideWhenUsed="1"/>
+    <w:lsdException w:name="HTML Cite" w:semiHidden="1" w:unhideWhenUsed="1"/>
+    <w:lsdException w:name="HTML Code" w:semiHidden="1" w:unhideWhenUsed="1"/>
+    <w:lsdException w:name="HTML Definition" w:semiHidden="1" w:unhideWhenUsed="1"/>
+    <w:lsdException w:name="HTML Keyboard" w:semiHidden="1" w:unhideWhenUsed="1"/>
+    <w:lsdException w:name="HTML Preformatted" w:semiHidden="1" w:unhideWhenUsed="1"/>
+    <w:lsdException w:name="HTML Sample" w:semiHidden="1" w:unhideWhenUsed="1"/>
+    <w:lsdException w:name="HTML Typewriter" w:semiHidden="1" w:unhideWhenUsed="1"/>
+    <w:lsdException w:name="HTML Variable" w:semiHidden="1" w:unhideWhenUsed="1"/>
+    <w:lsdException w:name="Normal Table" w:semiHidden="1" w:unhideWhenUsed="1"/>
+    <w:lsdException w:name="annotation subject" w:semiHidden="1" w:unhideWhenUsed="1"/>
+    <w:lsdException w:name="No List" w:semiHidden="1" w:unhideWhenUsed="1"/>
+    <w:lsdException w:name="Outline List 1" w:semiHidden="1" w:unhideWhenUsed="1"/>
+    <w:lsdException w:name="Outline List 2" w:semiHidden="1" w:unhideWhenUsed="1"/>
+    <w:lsdException w:name="Outline List 3" w:semiHidden="1" w:unhideWhenUsed="1"/>
+    <w:lsdException w:name="Table Simple 1" w:semiHidden="1" w:unhideWhenUsed="1"/>
+    <w:lsdException w:name="Table Simple 2" w:semiHidden="1" w:unhideWhenUsed="1"/>
+    <w:lsdException w:name="Table Simple 3" w:semiHidden="1" w:unhideWhenUsed="1"/>
+    <w:lsdException w:name="Table Classic 1" w:semiHidden="1" w:unhideWhenUsed="1"/>
+    <w:lsdException w:name="Table Classic 2" w:semiHidden="1" w:unhideWhenUsed="1"/>
+    <w:lsdException w:name="Table Classic 3" w:semiHidden="1" w:unhideWhenUsed="1"/>
+    <w:lsdException w:name="Table Classic 4" w:semiHidden="1" w:unhideWhenUsed="1"/>
+    <w:lsdException w:name="Table Colorful 1" w:semiHidden="1" w:unhideWhenUsed="1"/>
+    <w:lsdException w:name="Table Colorful 2" w:semiHidden="1" w:unhideWhenUsed="1"/>
+    <w:lsdException w:name="Table Colorful 3" w:semiHidden="1" w:unhideWhenUsed="1"/>
+    <w:lsdException w:name="Table Columns 1" w:semiHidden="1" w:unhideWhenUsed="1"/>
+    <w:lsdException w:name="Table Columns 2" w:semiHidden="1" w:unhideWhenUsed="1"/>
+    <w:lsdException w:name="Table Columns 3" w:semiHidden="1" w:unhideWhenUsed="1"/>
+    <w:lsdException w:name="Table Columns 4" w:semiHidden="1" w:unhideWhenUsed="1"/>
+    <w:lsdException w:name="Table Columns 5" w:semiHidden="1" w:unhideWhenUsed="1"/>
+    <w:lsdException w:name="Table Grid 1" w:semiHidden="1" w:unhideWhenUsed="1"/>
+    <w:lsdException w:name="Table Grid 2" w:semiHidden="1" w:unhideWhenUsed="1"/>
+    <w:lsdException w:name="Table Grid 3" w:semiHidden="1" w:unhideWhenUsed="1"/>
+    <w:lsdException w:name="Table Grid 4" w:semiHidden="1" w:unhideWhenUsed="1"/>
+    <w:lsdException w:name="Table Grid 5" w:semiHidden="1" w:unhideWhenUsed="1"/>
+    <w:lsdException w:name="Table Grid 6" w:semiHidden="1" w:unhideWhenUsed="1"/>
+    <w:lsdException w:name="Table Grid 7" w:semiHidden="1" w:unhideWhenUsed="1"/>
+    <w:lsdException w:name="Table Grid 8" w:semiHidden="1" w:unhideWhenUsed="1"/>
+    <w:lsdException w:name="Table List 1" w:semiHidden="1" w:unhideWhenUsed="1"/>
+    <w:lsdException w:name="Table List 2" w:semiHidden="1" w:unhideWhenUsed="1"/>
+    <w:lsdException w:name="Table List 3" w:semiHidden="1" w:unhideWhenUsed="1"/>
+    <w:lsdException w:name="Table List 4" w:semiHidden="1" w:unhideWhenUsed="1"/>
+    <w:lsdException w:name="Table List 5" w:semiHidden="1" w:unhideWhenUsed="1"/>
+    <w:lsdException w:name="Table List 6" w:semiHidden="1" w:unhideWhenUsed="1"/>
+    <w:lsdException w:name="Table List 7" w:semiHidden="1" w:unhideWhenUsed="1"/>
+    <w:lsdException w:name="Table List 8" w:semiHidden="1" w:unhideWhenUsed="1"/>
+    <w:lsdException w:name="Table 3D effects 1" w:semiHidden="1" w:unhideWhenUsed="1"/>
+    <w:lsdException w:name="Table 3D effects 2" w:semiHidden="1" w:unhideWhenUsed="1"/>
+    <w:lsdException w:name="Table 3D effects 3" w:semiHidden="1" w:unhideWhenUsed="1"/>
+    <w:lsdException w:name="Table Contemporary" w:semiHidden="1" w:unhideWhenUsed="1"/>
+    <w:lsdException w:name="Table Elegant" w:semiHidden="1" w:unhideWhenUsed="1"/>
+    <w:lsdException w:name="Table Professional" w:semiHidden="1" w:unhideWhenUsed="1"/>
+    <w:lsdException w:name="Table Subtle 1" w:semiHidden="1" w:unhideWhenUsed="1"/>
+    <w:lsdException w:name="Table Subtle 2" w:semiHidden="1" w:unhideWhenUsed="1"/>
+    <w:lsdException w:name="Table Web 1" w:semiHidden="1" w:unhideWhenUsed="1"/>
+    <w:lsdException w:name="Table Web 2" w:semiHidden="1" w:unhideWhenUsed="1"/>
+    <w:lsdException w:name="Table Web 3" w:semiHidden="1" w:unhideWhenUsed="1"/>
+    <w:lsdException w:name="Balloon Text" w:semiHidden="1" w:unhideWhenUsed="1"/>
+    <w:lsdException w:name="Table Grid" w:semiHidden="1" w:uiPriority="59" w:unhideWhenUsed="1"/>
+    <w:lsdException w:name="Table Theme" w:semiHidden="1" w:unhideWhenUsed="1"/>
+    <w:lsdException w:name="Placeholder Text" w:semiHidden="1"/>
+    <w:lsdException w:name="No Spacing" w:uiPriority="1" w:qFormat="1"/>
+    <w:lsdException w:name="Light Shading" w:uiPriority="60"/>
+    <w:lsdException w:name="Light List" w:uiPriority="61"/>
+    <w:lsdException w:name="Light Grid" w:uiPriority="62"/>
+    <w:lsdException w:name="Medium Shading 1" w:uiPriority="63"/>
+    <w:lsdException w:name="Medium Shading 2" w:uiPriority="64"/>
+    <w:lsdException w:name="Medium List 1" w:uiPriority="65"/>
+    <w:lsdException w:name="Medium List 2" w:uiPriority="66"/>
+    <w:lsdException w:name="Medium Grid 1" w:uiPriority="67"/>
+    <w:lsdException w:name="Medium Grid 2" w:uiPriority="68"/>
+    <w:lsdException w:name="Medium Grid 3" w:uiPriority="69"/>
+    <w:lsdException w:name="Dark List" w:uiPriority="70"/>
+    <w:lsdException w:name="Colorful Shading" w:uiPriority="71"/>
+    <w:lsdException w:name="Colorful List" w:uiPriority="72"/>
+    <w:lsdException w:name="Colorful Grid" w:uiPriority="73"/>
+    <w:lsdException w:name="Light Shading Accent 1" w:uiPriority="60"/>
+    <w:lsdException w:name="Light List Accent 1" w:uiPriority="61"/>
+    <w:lsdException w:name="Light Grid Accent 1" w:uiPriority="62"/>
+    <w:lsdException w:name="Medium Shading 1 Accent 1" w:uiPriority="63"/>
+    <w:lsdException w:name="Medium Shading 2 Accent 1" w:uiPriority="64"/>
+    <w:lsdException w:name="Medium List 1 Accent 1" w:uiPriority="65"/>
+    <w:lsdException w:name="Revision" w:semiHidden="1"/>
+    <w:lsdException w:name="List Paragraph" w:uiPriority="34" w:qFormat="1"/>
+    <w:lsdException w:name="Quote" w:uiPriority="29" w:qFormat="1"/>
+    <w:lsdException w:name="Intense Quote" w:uiPriority="30" w:qFormat="1"/>
+    <w:lsdException w:name="Medium List 2 Accent 1" w:uiPriority="66"/>
+    <w:lsdException w:name="Medium Grid 1 Accent 1" w:uiPriority="67"/>
+    <w:lsdException w:name="Medium Grid 2 Accent 1" w:uiPriority="68"/>
+    <w:lsdException w:name="Medium Grid 3 Accent 1" w:uiPriority="69"/>
+    <w:lsdException w:name="Dark List Accent 1" w:uiPriority="70"/>
+    <w:lsdException w:name="Colorful Shading Accent 1" w:uiPriority="71"/>
+    <w:lsdException w:name="Colorful List Accent 1" w:uiPriority="72"/>
+    <w:lsdException w:name="Colorful Grid Accent 1" w:uiPriority="73"/>
+    <w:lsdException w:name="Light Shading Accent 2" w:uiPriority="60"/>
+    <w:lsdException w:name="Light List Accent 2" w:uiPriority="61"/>
+    <w:lsdException w:name="Light Grid Accent 2" w:uiPriority="62"/>
+    <w:lsdException w:name="Medium Shading 1 Accent 2" w:uiPriority="63"/>
+    <w:lsdException w:name="Medium Shading 2 Accent 2" w:uiPriority="64"/>
+    <w:lsdException w:name="Medium List 1 Accent 2" w:uiPriority="65"/>
+    <w:lsdException w:name="Medium List 2 Accent 2" w:uiPriority="66"/>
+    <w:lsdException w:name="Medium Grid 1 Accent 2" w:uiPriority="67"/>
+    <w:lsdException w:name="Medium Grid 2 Accent 2" w:uiPriority="68"/>
+    <w:lsdException w:name="Medium Grid 3 Accent 2" w:uiPriority="69"/>
+    <w:lsdException w:name="Dark List Accent 2" w:uiPriority="70"/>
+    <w:lsdException w:name="Colorful Shading Accent 2" w:uiPriority="71"/>
+    <w:lsdException w:name="Colorful List Accent 2" w:uiPriority="72"/>
+    <w:lsdException w:name="Colorful Grid Accent 2" w:uiPriority="73"/>
+    <w:lsdException w:name="Light Shading Accent 3" w:uiPriority="60"/>
+    <w:lsdException w:name="Light List Accent 3" w:uiPriority="61"/>
+    <w:lsdException w:name="Light Grid Accent 3" w:uiPriority="62"/>
+    <w:lsdException w:name="Medium Shading 1 Accent 3" w:uiPriority="63"/>
+    <w:lsdException w:name="Medium Shading 2 Accent 3" w:uiPriority="64"/>
+    <w:lsdException w:name="Medium List 1 Accent 3" w:uiPriority="65"/>
+    <w:lsdException w:name="Medium List 2 Accent 3" w:uiPriority="66"/>
+    <w:lsdException w:name="Medium Grid 1 Accent 3" w:uiPriority="67"/>
+    <w:lsdException w:name="Medium Grid 2 Accent 3" w:uiPriority="68"/>
+    <w:lsdException w:name="Medium Grid 3 Accent 3" w:uiPriority="69"/>
+    <w:lsdException w:name="Dark List Accent 3" w:uiPriority="70"/>
+    <w:lsdException w:name="Colorful Shading Accent 3" w:uiPriority="71"/>
+    <w:lsdException w:name="Colorful List Accent 3" w:uiPriority="72"/>
+    <w:lsdException w:name="Colorful Grid Accent 3" w:uiPriority="73"/>
+    <w:lsdException w:name="Light Shading Accent 4" w:uiPriority="60"/>
+    <w:lsdException w:name="Light List Accent 4" w:uiPriority="61"/>
+    <w:lsdException w:name="Light Grid Accent 4" w:uiPriority="62"/>
+    <w:lsdException w:name="Medium Shading 1 Accent 4" w:uiPriority="63"/>
+    <w:lsdException w:name="Medium Shading 2 Accent 4" w:uiPriority="64"/>
+    <w:lsdException w:name="Medium List 1 Accent 4" w:uiPriority="65"/>
+    <w:lsdException w:name="Medium List 2 Accent 4" w:uiPriority="66"/>
+    <w:lsdException w:name="Medium Grid 1 Accent 4" w:uiPriority="67"/>
+    <w:lsdException w:name="Medium Grid 2 Accent 4" w:uiPriority="68"/>
+    <w:lsdException w:name="Medium Grid 3 Accent 4" w:uiPriority="69"/>
+    <w:lsdException w:name="Dark List Accent 4" w:uiPriority="70"/>
+    <w:lsdException w:name="Colorful Shading Accent 4" w:uiPriority="71"/>
+    <w:lsdException w:name="Colorful List Accent 4" w:uiPriority="72"/>
+    <w:lsdException w:name="Colorful Grid Accent 4" w:uiPriority="73"/>
+    <w:lsdException w:name="Light Shading Accent 5" w:uiPriority="60"/>
+    <w:lsdException w:name="Light List Accent 5" w:uiPriority="61"/>
+    <w:lsdException w:name="Light Grid Accent 5" w:uiPriority="62"/>
+    <w:lsdException w:name="Medium Shading 1 Accent 5" w:uiPriority="63"/>
+    <w:lsdException w:name="Medium Shading 2 Accent 5" w:uiPriority="64"/>
+    <w:lsdException w:name="Medium List 1 Accent 5" w:uiPriority="65"/>
+    <w:lsdException w:name="Medium List 2 Accent 5" w:uiPriority="66"/>
+    <w:lsdException w:name="Medium Grid 1 Accent 5" w:uiPriority="67"/>
+    <w:lsdException w:name="Medium Grid 2 Accent 5" w:uiPriority="68"/>
+    <w:lsdException w:name="Medium Grid 3 Accent 5" w:uiPriority="69"/>
+    <w:lsdException w:name="Dark List Accent 5" w:uiPriority="70"/>
+    <w:lsdException w:name="Colorful Shading Accent 5" w:uiPriority="71"/>
+    <w:lsdException w:name="Colorful List Accent 5" w:uiPriority="72"/>
+    <w:lsdException w:name="Colorful Grid Accent 5" w:uiPriority="73"/>
+    <w:lsdException w:name="Light Shading Accent 6" w:uiPriority="60"/>
+    <w:lsdException w:name="Light List Accent 6" w:uiPriority="61"/>
+    <w:lsdException w:name="Light Grid Accent 6" w:uiPriority="62"/>
+    <w:lsdException w:name="Medium Shading 1 Accent 6" w:uiPriority="63"/>
+    <w:lsdException w:name="Medium Shading 2 Accent 6" w:uiPriority="64"/>
+    <w:lsdException w:name="Medium List 1 Accent 6" w:uiPriority="65"/>
+    <w:lsdException w:name="Medium List 2 Accent 6" w:uiPriority="66"/>
+    <w:lsdException w:name="Medium Grid 1 Accent 6" w:uiPriority="67"/>
+    <w:lsdException w:name="Medium Grid 2 Accent 6" w:uiPriority="68"/>
+    <w:lsdException w:name="Medium Grid 3 Accent 6" w:uiPriority="69"/>
+    <w:lsdException w:name="Dark List Accent 6" w:uiPriority="70"/>
+    <w:lsdException w:name="Colorful Shading Accent 6" w:uiPriority="71"/>
+    <w:lsdException w:name="Colorful List Accent 6" w:uiPriority="72"/>
+    <w:lsdException w:name="Colorful Grid Accent 6" w:uiPriority="73"/>
+    <w:lsdException w:name="Subtle Emphasis" w:uiPriority="19" w:qFormat="1"/>
+    <w:lsdException w:name="Intense Emphasis" w:uiPriority="21" w:qFormat="1"/>
+    <w:lsdException w:name="Subtle Reference" w:uiPriority="31" w:qFormat="1"/>
+    <w:lsdException w:name="Intense Reference" w:uiPriority="32" w:qFormat="1"/>
+    <w:lsdException w:name="Book Title" w:uiPriority="33" w:qFormat="1"/>
+    <w:lsdException w:name="Bibliography" w:semiHidden="1" w:uiPriority="37" w:unhideWhenUsed="1"/>
+    <w:lsdException w:name="TOC Heading" w:semiHidden="1" w:uiPriority="39" w:unhideWhenUsed="1" w:qFormat="1"/>
+    <w:lsdException w:name="Plain Table 1" w:uiPriority="41"/>
+    <w:lsdException w:name="Plain Table 2" w:uiPriority="42"/>
+    <w:lsdException w:name="Plain Table 3" w:uiPriority="43"/>
+    <w:lsdException w:name="Plain Table 4" w:uiPriority="44"/>
+    <w:lsdException w:name="Plain Table 5" w:uiPriority="45"/>
+    <w:lsdException w:name="Grid Table Light" w:uiPriority="40"/>
+    <w:lsdException w:name="Grid Table 1 Light" w:uiPriority="46"/>
+    <w:lsdException w:name="Grid Table 2" w:uiPriority="47"/>
+    <w:lsdException w:name="Grid Table 3" w:uiPriority="48"/>
+    <w:lsdException w:name="Grid Table 4" w:uiPriority="49"/>
+    <w:lsdException w:name="Grid Table 5 Dark" w:uiPriority="50"/>
+    <w:lsdException w:name="Grid Table 6 Colorful" w:uiPriority="51"/>
+    <w:lsdException w:name="Grid Table 7 Colorful" w:uiPriority="52"/>
+    <w:lsdException w:name="Grid Table 1 Light Accent 1" w:uiPriority="46"/>
+    <w:lsdException w:name="Grid Table 2 Accent 1" w:uiPriority="47"/>
+    <w:lsdException w:name="Grid Table 3 Accent 1" w:uiPriority="48"/>
+    <w:lsdException w:name="Grid Table 4 Accent 1" w:uiPriority="49"/>
+    <w:lsdException w:name="Grid Table 5 Dark Accent 1" w:uiPriority="50"/>
+    <w:lsdException w:name="Grid Table 6 Colorful Accent 1" w:uiPriority="51"/>
+    <w:lsdException w:name="Grid Table 7 Colorful Accent 1" w:uiPriority="52"/>
+    <w:lsdException w:name="Grid Table 1 Light Accent 2" w:uiPriority="46"/>
+    <w:lsdException w:name="Grid Table 2 Accent 2" w:uiPriority="47"/>
+    <w:lsdException w:name="Grid Table 3 Accent 2" w:uiPriority="48"/>
+    <w:lsdException w:name="Grid Table 4 Accent 2" w:uiPriority="49"/>
+    <w:lsdException w:name="Grid Table 5 Dark Accent 2" w:uiPriority="50"/>
+    <w:lsdException w:name="Grid Table 6 Colorful Accent 2" w:uiPriority="51"/>
+    <w:lsdException w:name="Grid Table 7 Colorful Accent 2" w:uiPriority="52"/>
+    <w:lsdException w:name="Grid Table 1 Light Accent 3" w:uiPriority="46"/>
+    <w:lsdException w:name="Grid Table 2 Accent 3" w:uiPriority="47"/>
+    <w:lsdException w:name="Grid Table 3 Accent 3" w:uiPriority="48"/>
+    <w:lsdException w:name="Grid Table 4 Accent 3" w:uiPriority="49"/>
+    <w:lsdException w:name="Grid Table 5 Dark Accent 3" w:uiPriority="50"/>
+    <w:lsdException w:name="Grid Table 6 Colorful Accent 3" w:uiPriority="51"/>
+    <w:lsdException w:name="Grid Table 7 Colorful Accent 3" w:uiPriority="52"/>
+    <w:lsdException w:name="Grid Table 1 Light Accent 4" w:uiPriority="46"/>
+    <w:lsdException w:name="Grid Table 2 Accent 4" w:uiPriority="47"/>
+    <w:lsdException w:name="Grid Table 3 Accent 4" w:uiPriority="48"/>
+    <w:lsdException w:name="Grid Table 4 Accent 4" w:uiPriority="49"/>
+    <w:lsdException w:name="Grid Table 5 Dark Accent 4" w:uiPriority="50"/>
+    <w:lsdException w:name="Grid Table 6 Colorful Accent 4" w:uiPriority="51"/>
+    <w:lsdException w:name="Grid Table 7 Colorful Accent 4" w:uiPriority="52"/>
+    <w:lsdException w:name="Grid Table 1 Light Accent 5" w:uiPriority="46"/>
+    <w:lsdException w:name="Grid Table 2 Accent 5" w:uiPriority="47"/>
+    <w:lsdException w:name="Grid Table 3 Accent 5" w:uiPriority="48"/>
+    <w:lsdException w:name="Grid Table 4 Accent 5" w:uiPriority="49"/>
+    <w:lsdException w:name="Grid Table 5 Dark Accent 5" w:uiPriority="50"/>
+    <w:lsdException w:name="Grid Table 6 Colorful Accent 5" w:uiPriority="51"/>
+    <w:lsdException w:name="Grid Table 7 Colorful Accent 5" w:uiPriority="52"/>
+    <w:lsdException w:name="Grid Table 1 Light Accent 6" w:uiPriority="46"/>
+    <w:lsdException w:name="Grid Table 2 Accent 6" w:uiPriority="47"/>
+    <w:lsdException w:name="Grid Table 3 Accent 6" w:uiPriority="48"/>
+    <w:lsdException w:name="Grid Table 4 Accent 6" w:uiPriority="49"/>
+    <w:lsdException w:name="Grid Table 5 Dark Accent 6" w:uiPriority="50"/>
+    <w:lsdException w:name="Grid Table 6 Colorful Accent 6" w:uiPriority="51"/>
+    <w:lsdException w:name="Grid Table 7 Colorful Accent 6" w:uiPriority="52"/>
+    <w:lsdException w:name="List Table 1 Light" w:uiPriority="46"/>
+    <w:lsdException w:name="List Table 2" w:uiPriority="47"/>
+    <w:lsdException w:name="List Table 3" w:uiPriority="48"/>
+    <w:lsdException w:name="List Table 4" w:uiPriority="49"/>
+    <w:lsdException w:name="List Table 5 Dark" w:uiPriority="50"/>
+    <w:lsdException w:name="List Table 6 Colorful" w:uiPriority="51"/>
+    <w:lsdException w:name="List Table 7 Colorful" w:uiPriority="52"/>
+    <w:lsdException w:name="List Table 1 Light Accent 1" w:uiPriority="46"/>
+    <w:lsdException w:name="List Table 2 Accent 1" w:uiPriority="47"/>
+    <w:lsdException w:name="List Table 3 Accent 1" w:uiPriority="48"/>
+    <w:lsdException w:name="List Table 4 Accent 1" w:uiPriority="49"/>
+    <w:lsdException w:name="List Table 5 Dark Accent 1" w:uiPriority="50"/>
+    <w:lsdException w:name="List Table 6 Colorful Accent 1" w:uiPriority="51"/>
+    <w:lsdException w:name="List Table 7 Colorful Accent 1" w:uiPriority="52"/>
+    <w:lsdException w:name="List Table 1 Light Accent 2" w:uiPriority="46"/>
+    <w:lsdException w:name="List Table 2 Accent 2" w:uiPriority="47"/>
+    <w:lsdException w:name="List Table 3 Accent 2" w:uiPriority="48"/>
+    <w:lsdException w:name="List Table 4 Accent 2" w:uiPriority="49"/>
+    <w:lsdException w:name="List Table 5 Dark Accent 2" w:uiPriority="50"/>
+    <w:lsdException w:name="List Table 6 Colorful Accent 2" w:uiPriority="51"/>
+    <w:lsdException w:name="List Table 7 Colorful Accent 2" w:uiPriority="52"/>
+    <w:lsdException w:name="List Table 1 Light Accent 3" w:uiPriority="46"/>
+    <w:lsdException w:name="List Table 2 Accent 3" w:uiPriority="47"/>
+    <w:lsdException w:name="List Table 3 Accent 3" w:uiPriority="48"/>
+    <w:lsdException w:name="List Table 4 Accent 3" w:uiPriority="49"/>
+    <w:lsdException w:name="List Table 5 Dark Accent 3" w:uiPriority="50"/>
+    <w:lsdException w:name="List Table 6 Colorful Accent 3" w:uiPriority="51"/>
+    <w:lsdException w:name="List Table 7 Colorful Accent 3" w:uiPriority="52"/>
+    <w:lsdException w:name="List Table 1 Light Accent 4" w:uiPriority="46"/>
+    <w:lsdException w:name="List Table 2 Accent 4" w:uiPriority="47"/>
+    <w:lsdException w:name="List Table 3 Accent 4" w:uiPriority="48"/>
+    <w:lsdException w:name="List Table 4 Accent 4" w:uiPriority="49"/>
+    <w:lsdException w:name="List Table 5 Dark Accent 4" w:uiPriority="50"/>
+    <w:lsdException w:name="List Table 6 Colorful Accent 4" w:uiPriority="51"/>
+    <w:lsdException w:name="List Table 7 Colorful Accent 4" w:uiPriority="52"/>
+    <w:lsdException w:name="List Table 1 Light Accent 5" w:uiPriority="46"/>
+    <w:lsdException w:name="List Table 2 Accent 5" w:uiPriority="47"/>
+    <w:lsdException w:name="List Table 3 Accent 5" w:uiPriority="48"/>
+    <w:lsdException w:name="List Table 4 Accent 5" w:uiPriority="49"/>
+    <w:lsdException w:name="List Table 5 Dark Accent 5" w:uiPriority="50"/>
+    <w:lsdException w:name="List Table 6 Colorful Accent 5" w:uiPriority="51"/>
+    <w:lsdException w:name="List Table 7 Colorful Accent 5" w:uiPriority="52"/>
+    <w:lsdException w:name="List Table 1 Light Accent 6" w:uiPriority="46"/>
+    <w:lsdException w:name="List Table 2 Accent 6" w:uiPriority="47"/>
+    <w:lsdException w:name="List Table 3 Accent 6" w:uiPriority="48"/>
+    <w:lsdException w:name="List Table 4 Accent 6" w:uiPriority="49"/>
+    <w:lsdException w:name="List Table 5 Dark Accent 6" w:uiPriority="50"/>
+    <w:lsdException w:name="List Table 6 Colorful Accent 6" w:uiPriority="51"/>
+    <w:lsdException w:name="List Table 7 Colorful Accent 6" w:uiPriority="52"/>
+    <w:lsdException w:name="Mention" w:semiHidden="1" w:unhideWhenUsed="1"/>
+    <w:lsdException w:name="Smart Hyperlink" w:semiHidden="1" w:unhideWhenUsed="1"/>
+    <w:lsdException w:name="Hashtag" w:semiHidden="1" w:unhideWhenUsed="1"/>
+    <w:lsdException w:name="Unresolved Mention" w:semiHidden="1" w:unhideWhenUsed="1"/>
   </w:latentStyles>
   <w:style w:type="paragraph" w:default="1" w:styleId="Normal">
     <w:name w:val="Normal"/>
@@ -405,7 +705,6 @@
     <w:uiPriority w:val="99"/>
     <w:semiHidden/>
     <w:unhideWhenUsed/>
-    <w:qFormat/>
     <w:tblPr>
       <w:tblInd w:w="0" w:type="dxa"/>
       <w:tblCellMar>
@@ -435,6 +734,71 @@
       <w:color w:val="365F91" w:themeColor="accent1" w:themeShade="BF"/>
       <w:sz w:val="28"/>
       <w:szCs w:val="28"/>
+    </w:rPr>
+  </w:style>
+  <w:style w:type="paragraph" w:styleId="Titre">
+    <w:name w:val="Title"/>
+    <w:basedOn w:val="Normal"/>
+    <w:next w:val="Normal"/>
+    <w:link w:val="TitreCar"/>
+    <w:uiPriority w:val="10"/>
+    <w:qFormat/>
+    <w:rsid w:val="00D06C32"/>
+    <w:pPr>
+      <w:contextualSpacing/>
+    </w:pPr>
+    <w:rPr>
+      <w:rFonts w:asciiTheme="majorHAnsi" w:eastAsiaTheme="majorEastAsia" w:hAnsiTheme="majorHAnsi" w:cstheme="majorBidi"/>
+      <w:spacing w:val="-10"/>
+      <w:kern w:val="28"/>
+      <w:sz w:val="56"/>
+      <w:szCs w:val="56"/>
+    </w:rPr>
+  </w:style>
+  <w:style w:type="character" w:customStyle="1" w:styleId="TitreCar">
+    <w:name w:val="Titre Car"/>
+    <w:basedOn w:val="Policepardfaut"/>
+    <w:link w:val="Titre"/>
+    <w:uiPriority w:val="10"/>
+    <w:rsid w:val="00D06C32"/>
+    <w:rPr>
+      <w:rFonts w:asciiTheme="majorHAnsi" w:eastAsiaTheme="majorEastAsia" w:hAnsiTheme="majorHAnsi" w:cstheme="majorBidi"/>
+      <w:spacing w:val="-10"/>
+      <w:kern w:val="28"/>
+      <w:sz w:val="56"/>
+      <w:szCs w:val="56"/>
+    </w:rPr>
+  </w:style>
+  <w:style w:type="paragraph" w:styleId="Sous-titre">
+    <w:name w:val="Subtitle"/>
+    <w:basedOn w:val="Normal"/>
+    <w:next w:val="Normal"/>
+    <w:link w:val="Sous-titreCar"/>
+    <w:uiPriority w:val="11"/>
+    <w:qFormat/>
+    <w:rsid w:val="00D06C32"/>
+    <w:pPr>
+      <w:numPr>
+        <w:ilvl w:val="1"/>
+      </w:numPr>
+      <w:spacing w:after="160"/>
+    </w:pPr>
+    <w:rPr>
+      <w:rFonts w:eastAsiaTheme="minorEastAsia"/>
+      <w:color w:val="5A5A5A" w:themeColor="text1" w:themeTint="A5"/>
+      <w:spacing w:val="15"/>
+    </w:rPr>
+  </w:style>
+  <w:style w:type="character" w:customStyle="1" w:styleId="Sous-titreCar">
+    <w:name w:val="Sous-titre Car"/>
+    <w:basedOn w:val="Policepardfaut"/>
+    <w:link w:val="Sous-titre"/>
+    <w:uiPriority w:val="11"/>
+    <w:rsid w:val="00D06C32"/>
+    <w:rPr>
+      <w:rFonts w:eastAsiaTheme="minorEastAsia"/>
+      <w:color w:val="5A5A5A" w:themeColor="text1" w:themeTint="A5"/>
+      <w:spacing w:val="15"/>
     </w:rPr>
   </w:style>
 </w:styles>

</xml_diff>

<commit_message>
Ajouté une table des matieres au guide d'utilisation searchFile.docx.
</commit_message>
<xml_diff>
--- a/searchFile.docx
+++ b/searchFile.docx
@@ -39,15 +39,295 @@
     </w:p>
     <w:p/>
     <w:p/>
+    <w:sdt>
+      <w:sdtPr>
+        <w:rPr>
+          <w:lang w:val="fr-FR"/>
+        </w:rPr>
+        <w:id w:val="-71885838"/>
+        <w:docPartObj>
+          <w:docPartGallery w:val="Table of Contents"/>
+          <w:docPartUnique/>
+        </w:docPartObj>
+      </w:sdtPr>
+      <w:sdtEndPr>
+        <w:rPr>
+          <w:rFonts w:asciiTheme="minorHAnsi" w:eastAsiaTheme="minorHAnsi" w:hAnsiTheme="minorHAnsi" w:cstheme="minorBidi"/>
+          <w:b/>
+          <w:bCs/>
+          <w:color w:val="auto"/>
+          <w:sz w:val="22"/>
+          <w:szCs w:val="22"/>
+          <w:lang w:eastAsia="en-US"/>
+        </w:rPr>
+      </w:sdtEndPr>
+      <w:sdtContent>
+        <w:p>
+          <w:pPr>
+            <w:pStyle w:val="En-ttedetabledesmatires"/>
+          </w:pPr>
+          <w:r>
+            <w:rPr>
+              <w:lang w:val="fr-FR"/>
+            </w:rPr>
+            <w:t>Table des matières</w:t>
+          </w:r>
+        </w:p>
+        <w:p>
+          <w:pPr>
+            <w:pStyle w:val="TM1"/>
+            <w:tabs>
+              <w:tab w:val="right" w:leader="dot" w:pos="8630"/>
+            </w:tabs>
+            <w:rPr>
+              <w:noProof/>
+            </w:rPr>
+          </w:pPr>
+          <w:r>
+            <w:fldChar w:fldCharType="begin"/>
+          </w:r>
+          <w:r>
+            <w:instrText xml:space="preserve"> TOC \o "1-3" \h \z \u </w:instrText>
+          </w:r>
+          <w:r>
+            <w:fldChar w:fldCharType="separate"/>
+          </w:r>
+          <w:hyperlink w:anchor="_Toc509401397" w:history="1">
+            <w:r>
+              <w:rPr>
+                <w:rStyle w:val="Lienhypertexte"/>
+                <w:noProof/>
+              </w:rPr>
+              <w:t>Restreindre la recherche à &lt;CSR&gt;</w:t>
+            </w:r>
+            <w:r>
+              <w:rPr>
+                <w:noProof/>
+                <w:webHidden/>
+              </w:rPr>
+              <w:tab/>
+            </w:r>
+            <w:r>
+              <w:rPr>
+                <w:noProof/>
+                <w:webHidden/>
+              </w:rPr>
+              <w:fldChar w:fldCharType="begin"/>
+            </w:r>
+            <w:r>
+              <w:rPr>
+                <w:noProof/>
+                <w:webHidden/>
+              </w:rPr>
+              <w:instrText xml:space="preserve"> PAGEREF _Toc509401397 \h </w:instrText>
+            </w:r>
+            <w:r>
+              <w:rPr>
+                <w:noProof/>
+                <w:webHidden/>
+              </w:rPr>
+            </w:r>
+            <w:r>
+              <w:rPr>
+                <w:noProof/>
+                <w:webHidden/>
+              </w:rPr>
+              <w:fldChar w:fldCharType="separate"/>
+            </w:r>
+            <w:r>
+              <w:rPr>
+                <w:noProof/>
+                <w:webHidden/>
+              </w:rPr>
+              <w:t>1</w:t>
+            </w:r>
+            <w:r>
+              <w:rPr>
+                <w:noProof/>
+                <w:webHidden/>
+              </w:rPr>
+              <w:fldChar w:fldCharType="end"/>
+            </w:r>
+          </w:hyperlink>
+        </w:p>
+        <w:p>
+          <w:pPr>
+            <w:pStyle w:val="TM1"/>
+            <w:tabs>
+              <w:tab w:val="right" w:leader="dot" w:pos="8630"/>
+            </w:tabs>
+            <w:rPr>
+              <w:noProof/>
+            </w:rPr>
+          </w:pPr>
+          <w:hyperlink w:anchor="_Toc509401398" w:history="1">
+            <w:r>
+              <w:rPr>
+                <w:rStyle w:val="Lienhypertexte"/>
+                <w:noProof/>
+              </w:rPr>
+              <w:t>Restreindre la recherche à la &lt;PRO&gt;</w:t>
+            </w:r>
+            <w:r>
+              <w:rPr>
+                <w:noProof/>
+                <w:webHidden/>
+              </w:rPr>
+              <w:tab/>
+            </w:r>
+            <w:r>
+              <w:rPr>
+                <w:noProof/>
+                <w:webHidden/>
+              </w:rPr>
+              <w:fldChar w:fldCharType="begin"/>
+            </w:r>
+            <w:r>
+              <w:rPr>
+                <w:noProof/>
+                <w:webHidden/>
+              </w:rPr>
+              <w:instrText xml:space="preserve"> PAGEREF _Toc509401398 \h </w:instrText>
+            </w:r>
+            <w:r>
+              <w:rPr>
+                <w:noProof/>
+                <w:webHidden/>
+              </w:rPr>
+            </w:r>
+            <w:r>
+              <w:rPr>
+                <w:noProof/>
+                <w:webHidden/>
+              </w:rPr>
+              <w:fldChar w:fldCharType="separate"/>
+            </w:r>
+            <w:r>
+              <w:rPr>
+                <w:noProof/>
+                <w:webHidden/>
+              </w:rPr>
+              <w:t>1</w:t>
+            </w:r>
+            <w:r>
+              <w:rPr>
+                <w:noProof/>
+                <w:webHidden/>
+              </w:rPr>
+              <w:fldChar w:fldCharType="end"/>
+            </w:r>
+          </w:hyperlink>
+        </w:p>
+        <w:p>
+          <w:pPr>
+            <w:pStyle w:val="TM1"/>
+            <w:tabs>
+              <w:tab w:val="right" w:leader="dot" w:pos="8630"/>
+            </w:tabs>
+            <w:rPr>
+              <w:noProof/>
+            </w:rPr>
+          </w:pPr>
+          <w:hyperlink w:anchor="_Toc509401399" w:history="1">
+            <w:r>
+              <w:rPr>
+                <w:rStyle w:val="Lienhypertexte"/>
+                <w:noProof/>
+              </w:rPr>
+              <w:t>Restreindre la recherche à la slot &lt;S12&gt;</w:t>
+            </w:r>
+            <w:r>
+              <w:rPr>
+                <w:noProof/>
+                <w:webHidden/>
+              </w:rPr>
+              <w:tab/>
+            </w:r>
+            <w:r>
+              <w:rPr>
+                <w:noProof/>
+                <w:webHidden/>
+              </w:rPr>
+              <w:fldChar w:fldCharType="begin"/>
+            </w:r>
+            <w:r>
+              <w:rPr>
+                <w:noProof/>
+                <w:webHidden/>
+              </w:rPr>
+              <w:instrText xml:space="preserve"> PAGEREF _Toc509401399 \h </w:instrText>
+            </w:r>
+            <w:r>
+              <w:rPr>
+                <w:noProof/>
+                <w:webHidden/>
+              </w:rPr>
+            </w:r>
+            <w:r>
+              <w:rPr>
+                <w:noProof/>
+                <w:webHidden/>
+              </w:rPr>
+              <w:fldChar w:fldCharType="separate"/>
+            </w:r>
+            <w:r>
+              <w:rPr>
+                <w:noProof/>
+                <w:webHidden/>
+              </w:rPr>
+              <w:t>2</w:t>
+            </w:r>
+            <w:r>
+              <w:rPr>
+                <w:noProof/>
+                <w:webHidden/>
+              </w:rPr>
+              <w:fldChar w:fldCharType="end"/>
+            </w:r>
+          </w:hyperlink>
+        </w:p>
+        <w:p>
+          <w:r>
+            <w:rPr>
+              <w:b/>
+              <w:bCs/>
+              <w:lang w:val="fr-FR"/>
+            </w:rPr>
+            <w:fldChar w:fldCharType="end"/>
+          </w:r>
+        </w:p>
+      </w:sdtContent>
+    </w:sdt>
+    <w:p/>
+    <w:p/>
     <w:p/>
     <w:p/>
     <w:p/>
     <w:p/>
     <w:p>
       <w:pPr>
+        <w:rPr>
+          <w:rFonts w:asciiTheme="majorHAnsi" w:eastAsiaTheme="majorEastAsia" w:hAnsiTheme="majorHAnsi" w:cstheme="majorBidi"/>
+          <w:b/>
+          <w:bCs/>
+          <w:color w:val="365F91" w:themeColor="accent1" w:themeShade="BF"/>
+          <w:sz w:val="28"/>
+          <w:szCs w:val="28"/>
+        </w:rPr>
+      </w:pPr>
+      <w:bookmarkStart w:id="0" w:name="_Toc509401397"/>
+      <w:r>
+        <w:br w:type="page"/>
+      </w:r>
+    </w:p>
+    <w:p>
+      <w:pPr>
         <w:pStyle w:val="Titre1"/>
       </w:pPr>
+      <w:bookmarkStart w:id="1" w:name="_GoBack"/>
+      <w:bookmarkEnd w:id="1"/>
       <w:r>
+        <w:lastRenderedPageBreak/>
         <w:t>Restreindre la recherche</w:t>
       </w:r>
       <w:r>
@@ -56,6 +336,7 @@
       <w:r>
         <w:t xml:space="preserve"> &lt;CSR&gt;</w:t>
       </w:r>
+      <w:bookmarkEnd w:id="0"/>
     </w:p>
     <w:p>
       <w:r>
@@ -81,7 +362,7 @@
                     </pic:cNvPicPr>
                   </pic:nvPicPr>
                   <pic:blipFill>
-                    <a:blip r:embed="rId4" cstate="print"/>
+                    <a:blip r:embed="rId5" cstate="print"/>
                     <a:srcRect/>
                     <a:stretch>
                       <a:fillRect/>
@@ -115,21 +396,11 @@
       <w:pPr>
         <w:pStyle w:val="Titre1"/>
       </w:pPr>
+      <w:bookmarkStart w:id="2" w:name="_Toc509401398"/>
       <w:r>
-        <w:t xml:space="preserve">Restreindre la recherche </w:t>
+        <w:t>Restreindre la recherche à la &lt;PRO&gt;</w:t>
       </w:r>
-      <w:r>
-        <w:t xml:space="preserve">à la </w:t>
-      </w:r>
-      <w:r>
-        <w:t>&lt;</w:t>
-      </w:r>
-      <w:r>
-        <w:t>PRO</w:t>
-      </w:r>
-      <w:r>
-        <w:t>&gt;</w:t>
-      </w:r>
+      <w:bookmarkEnd w:id="2"/>
     </w:p>
     <w:p>
       <w:r>
@@ -155,7 +426,7 @@
                     </pic:cNvPicPr>
                   </pic:nvPicPr>
                   <pic:blipFill>
-                    <a:blip r:embed="rId5" cstate="print"/>
+                    <a:blip r:embed="rId6" cstate="print"/>
                     <a:srcRect/>
                     <a:stretch>
                       <a:fillRect/>
@@ -194,24 +465,12 @@
       <w:pPr>
         <w:pStyle w:val="Titre1"/>
       </w:pPr>
+      <w:bookmarkStart w:id="3" w:name="_Toc509401399"/>
       <w:r>
         <w:lastRenderedPageBreak/>
-        <w:t>Restreindre la recherche</w:t>
+        <w:t>Restreindre la recherche à la slot &lt;S12&gt;</w:t>
       </w:r>
-      <w:r>
-        <w:t xml:space="preserve"> à la slot</w:t>
-      </w:r>
-      <w:r>
-        <w:t xml:space="preserve"> &lt;</w:t>
-      </w:r>
-      <w:r>
-        <w:t>S12</w:t>
-      </w:r>
-      <w:bookmarkStart w:id="0" w:name="_GoBack"/>
-      <w:bookmarkEnd w:id="0"/>
-      <w:r>
-        <w:t>&gt;</w:t>
-      </w:r>
+      <w:bookmarkEnd w:id="3"/>
     </w:p>
     <w:p>
       <w:r>
@@ -237,7 +496,7 @@
                     </pic:cNvPicPr>
                   </pic:nvPicPr>
                   <pic:blipFill>
-                    <a:blip r:embed="rId6" cstate="print"/>
+                    <a:blip r:embed="rId7" cstate="print"/>
                     <a:srcRect/>
                     <a:stretch>
                       <a:fillRect/>
@@ -444,7 +703,7 @@
     <w:lsdException w:name="Table Web 2" w:semiHidden="1" w:unhideWhenUsed="1"/>
     <w:lsdException w:name="Table Web 3" w:semiHidden="1" w:unhideWhenUsed="1"/>
     <w:lsdException w:name="Balloon Text" w:semiHidden="1" w:unhideWhenUsed="1"/>
-    <w:lsdException w:name="Table Grid" w:semiHidden="1" w:uiPriority="59" w:unhideWhenUsed="1"/>
+    <w:lsdException w:name="Table Grid" w:uiPriority="59"/>
     <w:lsdException w:name="Table Theme" w:semiHidden="1" w:unhideWhenUsed="1"/>
     <w:lsdException w:name="Placeholder Text" w:semiHidden="1"/>
     <w:lsdException w:name="No Spacing" w:uiPriority="1" w:qFormat="1"/>
@@ -801,6 +1060,49 @@
       <w:spacing w:val="15"/>
     </w:rPr>
   </w:style>
+  <w:style w:type="paragraph" w:styleId="En-ttedetabledesmatires">
+    <w:name w:val="TOC Heading"/>
+    <w:basedOn w:val="Titre1"/>
+    <w:next w:val="Normal"/>
+    <w:uiPriority w:val="39"/>
+    <w:unhideWhenUsed/>
+    <w:qFormat/>
+    <w:rsid w:val="00026537"/>
+    <w:pPr>
+      <w:spacing w:before="240" w:line="259" w:lineRule="auto"/>
+      <w:outlineLvl w:val="9"/>
+    </w:pPr>
+    <w:rPr>
+      <w:b w:val="0"/>
+      <w:bCs w:val="0"/>
+      <w:sz w:val="32"/>
+      <w:szCs w:val="32"/>
+      <w:lang w:eastAsia="fr-CA"/>
+    </w:rPr>
+  </w:style>
+  <w:style w:type="paragraph" w:styleId="TM1">
+    <w:name w:val="toc 1"/>
+    <w:basedOn w:val="Normal"/>
+    <w:next w:val="Normal"/>
+    <w:autoRedefine/>
+    <w:uiPriority w:val="39"/>
+    <w:unhideWhenUsed/>
+    <w:rsid w:val="00026537"/>
+    <w:pPr>
+      <w:spacing w:after="100"/>
+    </w:pPr>
+  </w:style>
+  <w:style w:type="character" w:styleId="Lienhypertexte">
+    <w:name w:val="Hyperlink"/>
+    <w:basedOn w:val="Policepardfaut"/>
+    <w:uiPriority w:val="99"/>
+    <w:unhideWhenUsed/>
+    <w:rsid w:val="00026537"/>
+    <w:rPr>
+      <w:color w:val="0000FF" w:themeColor="hyperlink"/>
+      <w:u w:val="single"/>
+    </w:rPr>
+  </w:style>
 </w:styles>
 </file>
 
@@ -1085,4 +1387,16 @@
   <a:objectDefaults/>
   <a:extraClrSchemeLst/>
 </a:theme>
+</file>
+
+<file path=customXml/item1.xml><?xml version="1.0" encoding="utf-8"?>
+<b:Sources xmlns:b="http://schemas.openxmlformats.org/officeDocument/2006/bibliography" xmlns="http://schemas.openxmlformats.org/officeDocument/2006/bibliography" SelectedStyle="\APASixthEditionOfficeOnline.xsl" StyleName="APA" Version="6"/>
+</file>
+
+<file path=customXml/itemProps1.xml><?xml version="1.0" encoding="utf-8"?>
+<ds:datastoreItem xmlns:ds="http://schemas.openxmlformats.org/officeDocument/2006/customXml" ds:itemID="{0BFF92E2-9623-4BE4-B26F-52A2C86F1637}">
+  <ds:schemaRefs>
+    <ds:schemaRef ds:uri="http://schemas.openxmlformats.org/officeDocument/2006/bibliography"/>
+  </ds:schemaRefs>
+</ds:datastoreItem>
 </file>
</xml_diff>